<commit_message>
update thanh toan uc
</commit_message>
<xml_diff>
--- a/UC diagram/Thanh toan.docx
+++ b/UC diagram/Thanh toan.docx
@@ -126,7 +126,10 @@
         </w:rPr>
       </w:pPr>
       <w:r>
-        <w:t>Hệ thống yêu cầu thanh toán</w:t>
+        <w:rPr>
+          <w:noProof/>
+        </w:rPr>
+        <w:t>Người dùng trả yêu cầu thanh toán</w:t>
       </w:r>
     </w:p>
     <w:p>
@@ -141,10 +144,13 @@
         </w:rPr>
       </w:pPr>
       <w:r>
-        <w:t>Tính phí cọc dựa trên loại xe</w:t>
-      </w:r>
-      <w:r>
-        <w:t xml:space="preserve"> và tính thời gian bắt đầu thuê</w:t>
+        <w:rPr>
+          <w:noProof/>
+        </w:rPr>
+        <w:t>Hệ thống tạo giao dịch có thông tin thẻ</w:t>
+      </w:r>
+      <w:r>
+        <w:t xml:space="preserve"> tới ngân hang</w:t>
       </w:r>
     </w:p>
     <w:p>
@@ -159,13 +165,7 @@
         </w:rPr>
       </w:pPr>
       <w:r>
-        <w:t>Hiển thị y</w:t>
-      </w:r>
-      <w:r>
-        <w:t xml:space="preserve">êu cầu trừ tiền cọc người </w:t>
-      </w:r>
-      <w:r>
-        <w:t>dung</w:t>
+        <w:t xml:space="preserve">Ngân hang kiểm tra thẻ </w:t>
       </w:r>
     </w:p>
     <w:p>
@@ -180,10 +180,10 @@
         </w:rPr>
       </w:pPr>
       <w:r>
-        <w:rPr>
-          <w:noProof/>
-        </w:rPr>
-        <w:t>Người dùng xác nhận</w:t>
+        <w:t>Tính phí cọc dựa trên loại xe</w:t>
+      </w:r>
+      <w:r>
+        <w:t xml:space="preserve"> và tính thời gian bắt đầu thuê</w:t>
       </w:r>
     </w:p>
     <w:p>
@@ -198,10 +198,85 @@
         </w:rPr>
       </w:pPr>
       <w:r>
+        <w:t>Hiển thị y</w:t>
+      </w:r>
+      <w:r>
+        <w:t xml:space="preserve">êu cầu trừ tiền cọc người </w:t>
+      </w:r>
+      <w:r>
+        <w:t>dung</w:t>
+      </w:r>
+    </w:p>
+    <w:p>
+      <w:pPr>
+        <w:pStyle w:val="ListParagraph"/>
+        <w:numPr>
+          <w:ilvl w:val="0"/>
+          <w:numId w:val="3"/>
+        </w:numPr>
+        <w:rPr>
+          <w:noProof/>
+        </w:rPr>
+      </w:pPr>
+      <w:r>
+        <w:rPr>
+          <w:noProof/>
+        </w:rPr>
+        <w:t>Người dùng xác nhận</w:t>
+      </w:r>
+    </w:p>
+    <w:p>
+      <w:pPr>
+        <w:pStyle w:val="ListParagraph"/>
+        <w:numPr>
+          <w:ilvl w:val="0"/>
+          <w:numId w:val="3"/>
+        </w:numPr>
+        <w:rPr>
+          <w:noProof/>
+        </w:rPr>
+      </w:pPr>
+      <w:r>
         <w:rPr>
           <w:noProof/>
         </w:rPr>
         <w:t>Trừ tiền cọc của người dùng</w:t>
+      </w:r>
+    </w:p>
+    <w:p>
+      <w:pPr>
+        <w:pStyle w:val="ListParagraph"/>
+        <w:numPr>
+          <w:ilvl w:val="0"/>
+          <w:numId w:val="3"/>
+        </w:numPr>
+        <w:rPr>
+          <w:noProof/>
+        </w:rPr>
+      </w:pPr>
+      <w:r>
+        <w:rPr>
+          <w:noProof/>
+        </w:rPr>
+        <w:t>Người dùng xác nhận trả xe</w:t>
+      </w:r>
+    </w:p>
+    <w:p>
+      <w:pPr>
+        <w:pStyle w:val="ListParagraph"/>
+        <w:numPr>
+          <w:ilvl w:val="0"/>
+          <w:numId w:val="3"/>
+        </w:numPr>
+        <w:rPr>
+          <w:noProof/>
+        </w:rPr>
+      </w:pPr>
+      <w:r>
+        <w:rPr>
+          <w:noProof/>
+        </w:rPr>
+        <w:t>Trừ tiền thuê xe người dùng</w:t>
       </w:r>
     </w:p>
     <w:p>
@@ -360,7 +435,7 @@
               <w:rPr>
                 <w:noProof/>
               </w:rPr>
-              <w:t>Người dùng không xác nhận</w:t>
+              <w:t>Thông tin thẻ sai</w:t>
             </w:r>
           </w:p>
         </w:tc>
@@ -378,7 +453,13 @@
               <w:rPr>
                 <w:noProof/>
               </w:rPr>
-              <w:t>Trả lại không xác nhận thuê xe và không cho thuê xe</w:t>
+              <w:t xml:space="preserve">Trả lại không xác nhận thuê xe và </w:t>
+            </w:r>
+            <w:r>
+              <w:rPr>
+                <w:noProof/>
+              </w:rPr>
+              <w:t>yêu cầu nhập lại thông tin thẻ</w:t>
             </w:r>
           </w:p>
         </w:tc>
@@ -840,6 +921,7 @@
         <w:rPr>
           <w:noProof/>
         </w:rPr>
+        <w:lastRenderedPageBreak/>
         <w:t>không</w:t>
       </w:r>
     </w:p>

</xml_diff>